<commit_message>
Java Swing to Android
</commit_message>
<xml_diff>
--- a/implementation-android/AndroidImplementation.docx
+++ b/implementation-android/AndroidImplementation.docx
@@ -211,8 +211,6 @@
           </wp:inline>
         </w:drawing>
       </w:r>
-      <w:bookmarkStart w:id="0" w:name="_GoBack"/>
-      <w:bookmarkEnd w:id="0"/>
     </w:p>
     <w:p>
       <w:r>
@@ -408,6 +406,55 @@
         <w:lastRenderedPageBreak/>
         <w:t>The only things that are currently functional in this app are the buttons from the activity_main.xml and the submit button adding the income to the text view.</w:t>
       </w:r>
+    </w:p>
+    <w:p/>
+    <w:p>
+      <w:r>
+        <w:t>The Java implementation was very tricky with this project.  We spent a ton of hours just trying to get our projects running the same thing, I couldn’t imagine having more people contributing to the same project.</w:t>
+      </w:r>
+      <w:r>
+        <w:t xml:space="preserve">  </w:t>
+      </w:r>
+      <w:r>
+        <w:t>It was disappointing the Android Studio was</w:t>
+      </w:r>
+      <w:r>
+        <w:t xml:space="preserve"> so</w:t>
+      </w:r>
+      <w:r>
+        <w:t xml:space="preserve"> bug</w:t>
+      </w:r>
+      <w:r>
+        <w:t>gy because it was an interesting</w:t>
+      </w:r>
+      <w:r>
+        <w:t xml:space="preserve"> software</w:t>
+      </w:r>
+      <w:r>
+        <w:t xml:space="preserve"> to use</w:t>
+      </w:r>
+      <w:r>
+        <w:t>.</w:t>
+      </w:r>
+      <w:r>
+        <w:t xml:space="preserve">  We had great communication in this project, we were open to text and also met up on campus a handful of times to work out the planning of the app.  With some more time we would get more familiar with the software and </w:t>
+      </w:r>
+      <w:r>
+        <w:t xml:space="preserve">keep building the app and get it cleaner.  </w:t>
+      </w:r>
+      <w:r>
+        <w:t xml:space="preserve">The code was similar between Java Swing to Android, but felt like it had a lot of differences. I (Brian) did the main title page with the 3 buttons, and </w:t>
+      </w:r>
+      <w:proofErr w:type="spellStart"/>
+      <w:r>
+        <w:t>N’Dia</w:t>
+      </w:r>
+      <w:proofErr w:type="spellEnd"/>
+      <w:r>
+        <w:t xml:space="preserve"> worked on getting the buttons to work and adding the income.  </w:t>
+      </w:r>
+      <w:bookmarkStart w:id="0" w:name="_GoBack"/>
+      <w:bookmarkEnd w:id="0"/>
     </w:p>
     <w:sectPr>
       <w:pgSz w:w="12240" w:h="15840"/>

</xml_diff>